<commit_message>
fixed duedate in detail view, added to PP
</commit_message>
<xml_diff>
--- a/Final Project Documentation/DemoNotes.docx
+++ b/Final Project Documentation/DemoNotes.docx
@@ -2,38 +2,39 @@
 <file path=word/document.xml><?xml version="1.0" encoding="utf-8"?>
 <w:document xmlns:wpc="http://schemas.microsoft.com/office/word/2010/wordprocessingCanvas" xmlns:mc="http://schemas.openxmlformats.org/markup-compatibility/2006" xmlns:o="urn:schemas-microsoft-com:office:office" xmlns:r="http://schemas.openxmlformats.org/officeDocument/2006/relationships" xmlns:m="http://schemas.openxmlformats.org/officeDocument/2006/math" xmlns:v="urn:schemas-microsoft-com:vml" xmlns:wp14="http://schemas.microsoft.com/office/word/2010/wordprocessingDrawing" xmlns:wp="http://schemas.openxmlformats.org/drawingml/2006/wordprocessingDrawing" xmlns:w10="urn:schemas-microsoft-com:office:word" xmlns:w="http://schemas.openxmlformats.org/wordprocessingml/2006/main" xmlns:w14="http://schemas.microsoft.com/office/word/2010/wordml" xmlns:w15="http://schemas.microsoft.com/office/word/2012/wordml" xmlns:wpg="http://schemas.microsoft.com/office/word/2010/wordprocessingGroup" xmlns:wpi="http://schemas.microsoft.com/office/word/2010/wordprocessingInk" xmlns:wne="http://schemas.microsoft.com/office/word/2006/wordml" xmlns:wps="http://schemas.microsoft.com/office/word/2010/wordprocessingShape" mc:Ignorable="w14 w15 wp14">
   <w:body>
-    <w:p/>
-    <w:p/>
-    <w:p>
-      <w:r>
-        <w:t>One type</w:t>
-      </w:r>
-    </w:p>
-    <w:p>
-      <w:r>
-        <w:t>One talk</w:t>
-      </w:r>
-    </w:p>
-    <w:p>
-      <w:r>
-        <w:t>One keep track of time, pacing</w:t>
-      </w:r>
-    </w:p>
-    <w:p>
-      <w:r>
-        <w:t>Demo- focus on the stuff we customized</w:t>
-      </w:r>
-    </w:p>
-    <w:p>
-      <w:r>
-        <w:t>Have backlog at hand…first person who finds an error – go to backlog and talk about that</w:t>
-      </w:r>
+    <w:p>
       <w:bookmarkStart w:id="0" w:name="_GoBack"/>
       <w:bookmarkEnd w:id="0"/>
     </w:p>
     <w:p/>
     <w:p>
       <w:r>
+        <w:t>One type</w:t>
+      </w:r>
+    </w:p>
+    <w:p>
+      <w:r>
+        <w:t>One talk</w:t>
+      </w:r>
+    </w:p>
+    <w:p>
+      <w:r>
+        <w:t>One keep track of time, pacing</w:t>
+      </w:r>
+    </w:p>
+    <w:p>
+      <w:r>
+        <w:t>Demo- focus on the stuff we customized</w:t>
+      </w:r>
+    </w:p>
+    <w:p>
+      <w:r>
+        <w:t>Have backlog at hand…first person who finds an error – go to backlog and talk about that</w:t>
+      </w:r>
+    </w:p>
+    <w:p/>
+    <w:p>
+      <w:r>
         <w:t xml:space="preserve">Bring up hosted </w:t>
       </w:r>
       <w:proofErr w:type="spellStart"/>
@@ -45,6 +46,58 @@
     <w:p>
       <w:r>
         <w:t>Login- demo1</w:t>
+      </w:r>
+    </w:p>
+    <w:p>
+      <w:r>
+        <w:t xml:space="preserve">Tree – from the very beginning we knew that we wanted a visual representation that gave us the hierarchical </w:t>
+      </w:r>
+      <w:r>
+        <w:t>view</w:t>
+      </w:r>
+      <w:r>
+        <w:t xml:space="preserve"> of our projects and their subtasks. </w:t>
+      </w:r>
+    </w:p>
+    <w:p>
+      <w:r>
+        <w:t xml:space="preserve">Tree view – a few words about importing a </w:t>
+      </w:r>
+      <w:r>
+        <w:t xml:space="preserve">JQuery </w:t>
+      </w:r>
+      <w:r>
+        <w:t xml:space="preserve">package, </w:t>
+      </w:r>
+      <w:proofErr w:type="gramStart"/>
+      <w:r>
+        <w:t>javascript ,</w:t>
+      </w:r>
+      <w:proofErr w:type="gramEnd"/>
+      <w:r>
+        <w:t xml:space="preserve"> integrating it in…</w:t>
+      </w:r>
+    </w:p>
+    <w:p>
+      <w:r>
+        <w:t xml:space="preserve">Outline/Task view </w:t>
+      </w:r>
+      <w:r>
+        <w:t>–</w:t>
+      </w:r>
+      <w:r>
+        <w:t xml:space="preserve"> </w:t>
+      </w:r>
+    </w:p>
+    <w:p/>
+    <w:p>
+      <w:r>
+        <w:t>Highlight a box, get the details of that task.</w:t>
+      </w:r>
+    </w:p>
+    <w:p>
+      <w:r>
+        <w:t>Create, delete</w:t>
       </w:r>
     </w:p>
     <w:p>
@@ -78,37 +131,6 @@
       <w:proofErr w:type="gramEnd"/>
       <w:r>
         <w:t>, login as demo2 – the data is different</w:t>
-      </w:r>
-    </w:p>
-    <w:p/>
-    <w:p>
-      <w:r>
-        <w:t>Tree view</w:t>
-      </w:r>
-      <w:r>
-        <w:t xml:space="preserve"> – a few words about importing a package, </w:t>
-      </w:r>
-      <w:proofErr w:type="gramStart"/>
-      <w:r>
-        <w:t>javascript ,</w:t>
-      </w:r>
-      <w:proofErr w:type="gramEnd"/>
-      <w:r>
-        <w:t xml:space="preserve"> integrating it in…</w:t>
-      </w:r>
-    </w:p>
-    <w:p>
-      <w:r>
-        <w:t>Outline</w:t>
-      </w:r>
-      <w:r>
-        <w:t>/Task</w:t>
-      </w:r>
-      <w:r>
-        <w:t xml:space="preserve"> view</w:t>
-      </w:r>
-      <w:r>
-        <w:t xml:space="preserve"> - </w:t>
       </w:r>
     </w:p>
     <w:p>

</xml_diff>